<commit_message>
BAB 3 tahap pra produksi selesai
</commit_message>
<xml_diff>
--- a/01 BAB I.docx
+++ b/01 BAB I.docx
@@ -1184,6 +1184,103 @@
         </w:rPr>
         <w:t xml:space="preserve">ngkat keras yang digunakan </w:t>
       </w:r>
+      <w:r>
+        <w:rPr>
+          <w:rFonts w:ascii="Times New Roman" w:hAnsi="Times New Roman"/>
+          <w:sz w:val="24"/>
+          <w:szCs w:val="24"/>
+        </w:rPr>
+        <w:t>dalam membuat dan melakukan uji coba adalah satu unit laptop dengan spesifikasi: CPU Intel</w:t>
+      </w:r>
+      <w:r>
+        <w:rPr>
+          <w:rFonts w:ascii="Times New Roman" w:hAnsi="Times New Roman"/>
+          <w:sz w:val="24"/>
+          <w:szCs w:val="24"/>
+        </w:rPr>
+        <w:t xml:space="preserve"> Core</w:t>
+      </w:r>
+      <w:r>
+        <w:rPr>
+          <w:rFonts w:ascii="Times New Roman" w:hAnsi="Times New Roman"/>
+          <w:sz w:val="24"/>
+          <w:szCs w:val="24"/>
+        </w:rPr>
+        <w:t xml:space="preserve"> I7 7700</w:t>
+      </w:r>
+      <w:r>
+        <w:rPr>
+          <w:rFonts w:ascii="Times New Roman" w:hAnsi="Times New Roman"/>
+          <w:sz w:val="24"/>
+          <w:szCs w:val="24"/>
+        </w:rPr>
+        <w:t xml:space="preserve"> </w:t>
+      </w:r>
+      <w:r>
+        <w:rPr>
+          <w:rFonts w:ascii="Times New Roman" w:hAnsi="Times New Roman"/>
+          <w:sz w:val="24"/>
+          <w:szCs w:val="24"/>
+        </w:rPr>
+        <w:t>HQ, Memori 24 GB</w:t>
+      </w:r>
+      <w:r>
+        <w:rPr>
+          <w:rFonts w:ascii="Times New Roman" w:hAnsi="Times New Roman"/>
+          <w:sz w:val="24"/>
+          <w:szCs w:val="24"/>
+        </w:rPr>
+        <w:t xml:space="preserve"> DDR4</w:t>
+      </w:r>
+      <w:r>
+        <w:rPr>
+          <w:rFonts w:ascii="Times New Roman" w:hAnsi="Times New Roman"/>
+          <w:sz w:val="24"/>
+          <w:szCs w:val="24"/>
+        </w:rPr>
+        <w:t>, GPU NVIDIA GTX 1060 6GB, SSD NVME SAMSUNG 120 GB, HDD SATA 1</w:t>
+      </w:r>
+      <w:r>
+        <w:rPr>
+          <w:rFonts w:ascii="Times New Roman" w:hAnsi="Times New Roman"/>
+          <w:sz w:val="24"/>
+          <w:szCs w:val="24"/>
+        </w:rPr>
+        <w:t xml:space="preserve"> </w:t>
+      </w:r>
+      <w:r>
+        <w:rPr>
+          <w:rFonts w:ascii="Times New Roman" w:hAnsi="Times New Roman"/>
+          <w:sz w:val="24"/>
+          <w:szCs w:val="24"/>
+        </w:rPr>
+        <w:t xml:space="preserve">TB. Perekaman data animasi didapatkan dengan menggunakan alat </w:t>
+      </w:r>
+      <w:r>
+        <w:rPr>
+          <w:rFonts w:ascii="Times New Roman" w:hAnsi="Times New Roman"/>
+          <w:i/>
+          <w:sz w:val="24"/>
+          <w:szCs w:val="24"/>
+        </w:rPr>
+        <w:t>motion capture</w:t>
+      </w:r>
+      <w:r>
+        <w:rPr>
+          <w:rFonts w:ascii="Times New Roman" w:hAnsi="Times New Roman"/>
+          <w:sz w:val="24"/>
+          <w:szCs w:val="24"/>
+        </w:rPr>
+        <w:t xml:space="preserve"> yang disediakan oleh Universitas Gunadarma. Perangkat lunak yang digunakan meliputi Git, GitHub, Mozzila Firefox, Microsoft Windows 10 Home, Visual Studio 15 2017 Community Edition, </w:t>
+      </w:r>
+      <w:r>
+        <w:rPr>
+          <w:rFonts w:ascii="Times New Roman" w:hAnsi="Times New Roman"/>
+          <w:sz w:val="24"/>
+          <w:szCs w:val="24"/>
+        </w:rPr>
+        <w:t xml:space="preserve">Premake 5, </w:t>
+      </w:r>
       <w:bookmarkStart w:id="0" w:name="_GoBack"/>
       <w:bookmarkEnd w:id="0"/>
       <w:r>
@@ -1192,56 +1289,7 @@
           <w:sz w:val="24"/>
           <w:szCs w:val="24"/>
         </w:rPr>
-        <w:t>dalam membuat dan melakukan uji coba adalah satu unit laptop dengan spesifikasi: CPU Intel I7 7700</w:t>
-      </w:r>
-      <w:r>
-        <w:rPr>
-          <w:rFonts w:ascii="Times New Roman" w:hAnsi="Times New Roman"/>
-          <w:sz w:val="24"/>
-          <w:szCs w:val="24"/>
-        </w:rPr>
-        <w:t xml:space="preserve"> </w:t>
-      </w:r>
-      <w:r>
-        <w:rPr>
-          <w:rFonts w:ascii="Times New Roman" w:hAnsi="Times New Roman"/>
-          <w:sz w:val="24"/>
-          <w:szCs w:val="24"/>
-        </w:rPr>
-        <w:t>HQ, Memori 24 GB, GPU NVIDIA GTX 1060 6GB, SSD NVME SAMSUNG 120 GB, HDD SATA 1</w:t>
-      </w:r>
-      <w:r>
-        <w:rPr>
-          <w:rFonts w:ascii="Times New Roman" w:hAnsi="Times New Roman"/>
-          <w:sz w:val="24"/>
-          <w:szCs w:val="24"/>
-        </w:rPr>
-        <w:t xml:space="preserve"> </w:t>
-      </w:r>
-      <w:r>
-        <w:rPr>
-          <w:rFonts w:ascii="Times New Roman" w:hAnsi="Times New Roman"/>
-          <w:sz w:val="24"/>
-          <w:szCs w:val="24"/>
-        </w:rPr>
-        <w:t xml:space="preserve">TB. Perekaman data animasi didapatkan dengan menggunakan alat </w:t>
-      </w:r>
-      <w:r>
-        <w:rPr>
-          <w:rFonts w:ascii="Times New Roman" w:hAnsi="Times New Roman"/>
-          <w:i/>
-          <w:sz w:val="24"/>
-          <w:szCs w:val="24"/>
-        </w:rPr>
-        <w:t>motion capture</w:t>
-      </w:r>
-      <w:r>
-        <w:rPr>
-          <w:rFonts w:ascii="Times New Roman" w:hAnsi="Times New Roman"/>
-          <w:sz w:val="24"/>
-          <w:szCs w:val="24"/>
-        </w:rPr>
-        <w:t xml:space="preserve"> yang disediakan oleh Universitas Gunadarma. Perangkat lunak yang digunakan meliputi Git, GitHub, Mozzila Firefox, Microsoft Windows 10 Home, Visual Studio 15 2017 Community Edition, dan Microsoft Word 2016.</w:t>
+        <w:t>dan Microsoft Word 2016.</w:t>
       </w:r>
     </w:p>
     <w:p>
@@ -1279,6 +1327,7 @@
           <w:sz w:val="24"/>
           <w:szCs w:val="24"/>
         </w:rPr>
+        <w:lastRenderedPageBreak/>
         <w:t>Sistematika Penulisan</w:t>
       </w:r>
     </w:p>
@@ -1299,7 +1348,6 @@
           <w:sz w:val="24"/>
           <w:szCs w:val="24"/>
         </w:rPr>
-        <w:lastRenderedPageBreak/>
         <w:t>Adapun sistematika penulisan yang digunakan dalam penul</w:t>
       </w:r>
       <w:r>
@@ -3059,7 +3107,7 @@
 </file>
 
 <file path=customXml/itemProps1.xml><?xml version="1.0" encoding="utf-8"?>
-<ds:datastoreItem xmlns:ds="http://schemas.openxmlformats.org/officeDocument/2006/customXml" ds:itemID="{1A0BB660-C120-45D4-855F-8CEC6AA8DBF9}">
+<ds:datastoreItem xmlns:ds="http://schemas.openxmlformats.org/officeDocument/2006/customXml" ds:itemID="{A698908D-A1AF-4304-AE7F-AA9BFAD287EE}">
   <ds:schemaRefs>
     <ds:schemaRef ds:uri="http://schemas.openxmlformats.org/officeDocument/2006/bibliography"/>
   </ds:schemaRefs>

</xml_diff>